<commit_message>
Started writing literature review section.
</commit_message>
<xml_diff>
--- a/_reproducibility/repo_machine.docx
+++ b/_reproducibility/repo_machine.docx
@@ -1,6 +1,6 @@
 
 <file path=word/document.xml><?xml version="1.0" encoding="utf-8"?>
-<w:document xmlns:wpc="http://schemas.microsoft.com/office/word/2010/wordprocessingCanvas" xmlns:mc="http://schemas.openxmlformats.org/markup-compatibility/2006" xmlns:o="urn:schemas-microsoft-com:office:office" xmlns:r="http://schemas.openxmlformats.org/officeDocument/2006/relationships" xmlns:m="http://schemas.openxmlformats.org/officeDocument/2006/math" xmlns:v="urn:schemas-microsoft-com:vml" xmlns:wp14="http://schemas.microsoft.com/office/word/2010/wordprocessingDrawing" xmlns:wp="http://schemas.openxmlformats.org/drawingml/2006/wordprocessingDrawing" xmlns:w10="urn:schemas-microsoft-com:office:word" xmlns:w="http://schemas.openxmlformats.org/wordprocessingml/2006/main" xmlns:w14="http://schemas.microsoft.com/office/word/2010/wordml" xmlns:w15="http://schemas.microsoft.com/office/word/2012/wordml" xmlns:wpg="http://schemas.microsoft.com/office/word/2010/wordprocessingGroup" xmlns:wpi="http://schemas.microsoft.com/office/word/2010/wordprocessingInk" xmlns:wne="http://schemas.microsoft.com/office/word/2006/wordml" xmlns:wps="http://schemas.microsoft.com/office/word/2010/wordprocessingShape" mc:Ignorable="w14 w15 wp14">
+<w:document xmlns:wpc="http://schemas.microsoft.com/office/word/2010/wordprocessingCanvas" xmlns:cx="http://schemas.microsoft.com/office/drawing/2014/chartex" xmlns:cx1="http://schemas.microsoft.com/office/drawing/2015/9/8/chartex" xmlns:mc="http://schemas.openxmlformats.org/markup-compatibility/2006" xmlns:o="urn:schemas-microsoft-com:office:office" xmlns:r="http://schemas.openxmlformats.org/officeDocument/2006/relationships" xmlns:m="http://schemas.openxmlformats.org/officeDocument/2006/math" xmlns:v="urn:schemas-microsoft-com:vml" xmlns:wp14="http://schemas.microsoft.com/office/word/2010/wordprocessingDrawing" xmlns:wp="http://schemas.openxmlformats.org/drawingml/2006/wordprocessingDrawing" xmlns:w10="urn:schemas-microsoft-com:office:word" xmlns:w="http://schemas.openxmlformats.org/wordprocessingml/2006/main" xmlns:w14="http://schemas.microsoft.com/office/word/2010/wordml" xmlns:w15="http://schemas.microsoft.com/office/word/2012/wordml" xmlns:w16se="http://schemas.microsoft.com/office/word/2015/wordml/symex" xmlns:wpg="http://schemas.microsoft.com/office/word/2010/wordprocessingGroup" xmlns:wpi="http://schemas.microsoft.com/office/word/2010/wordprocessingInk" xmlns:wne="http://schemas.microsoft.com/office/word/2006/wordml" xmlns:wps="http://schemas.microsoft.com/office/word/2010/wordprocessingShape" mc:Ignorable="w14 w15 w16se wp14">
   <w:body>
     <w:p>
       <w:r>
@@ -70,17 +70,15 @@
         <w:rPr>
           <w:rFonts w:ascii="Times New Roman" w:eastAsia="Times New Roman" w:hAnsi="Times New Roman" w:cs="Times New Roman"/>
           <w:iCs/>
-          <w:color w:val="0F243E" w:themeColor="text2" w:themeShade="80"/>
-          <w:sz w:val="24"/>
-          <w:szCs w:val="24"/>
-        </w:rPr>
-      </w:pPr>
-      <w:r>
-        <w:rPr>
-          <w:rFonts w:ascii="Times New Roman" w:eastAsia="Times New Roman" w:hAnsi="Times New Roman" w:cs="Times New Roman"/>
-          <w:b/>
-          <w:iCs/>
-          <w:color w:val="0F243E" w:themeColor="text2" w:themeShade="80"/>
+          <w:sz w:val="24"/>
+          <w:szCs w:val="24"/>
+        </w:rPr>
+      </w:pPr>
+      <w:r>
+        <w:rPr>
+          <w:rFonts w:ascii="Times New Roman" w:eastAsia="Times New Roman" w:hAnsi="Times New Roman" w:cs="Times New Roman"/>
+          <w:b/>
+          <w:iCs/>
           <w:sz w:val="24"/>
           <w:szCs w:val="24"/>
         </w:rPr>
@@ -91,7 +89,6 @@
         <w:rPr>
           <w:rFonts w:ascii="Times New Roman" w:eastAsia="Times New Roman" w:hAnsi="Times New Roman" w:cs="Times New Roman"/>
           <w:iCs/>
-          <w:color w:val="0F243E" w:themeColor="text2" w:themeShade="80"/>
           <w:sz w:val="24"/>
           <w:szCs w:val="24"/>
         </w:rPr>
@@ -101,7 +98,6 @@
         <w:rPr>
           <w:rFonts w:ascii="Times New Roman" w:eastAsia="Times New Roman" w:hAnsi="Times New Roman" w:cs="Times New Roman"/>
           <w:iCs/>
-          <w:color w:val="0F243E" w:themeColor="text2" w:themeShade="80"/>
           <w:sz w:val="24"/>
           <w:szCs w:val="24"/>
         </w:rPr>
@@ -111,7 +107,6 @@
         <w:rPr>
           <w:rFonts w:ascii="Times New Roman" w:eastAsia="Times New Roman" w:hAnsi="Times New Roman" w:cs="Times New Roman"/>
           <w:iCs/>
-          <w:color w:val="0F243E" w:themeColor="text2" w:themeShade="80"/>
           <w:sz w:val="24"/>
           <w:szCs w:val="24"/>
         </w:rPr>
@@ -121,7 +116,6 @@
         <w:rPr>
           <w:rFonts w:ascii="Times New Roman" w:eastAsia="Times New Roman" w:hAnsi="Times New Roman" w:cs="Times New Roman"/>
           <w:iCs/>
-          <w:color w:val="0F243E" w:themeColor="text2" w:themeShade="80"/>
           <w:sz w:val="24"/>
           <w:szCs w:val="24"/>
         </w:rPr>
@@ -131,7 +125,6 @@
         <w:rPr>
           <w:rFonts w:ascii="Times New Roman" w:eastAsia="Times New Roman" w:hAnsi="Times New Roman" w:cs="Times New Roman"/>
           <w:iCs/>
-          <w:color w:val="0F243E" w:themeColor="text2" w:themeShade="80"/>
           <w:sz w:val="24"/>
           <w:szCs w:val="24"/>
         </w:rPr>
@@ -141,7 +134,6 @@
         <w:rPr>
           <w:rFonts w:ascii="Times New Roman" w:eastAsia="Times New Roman" w:hAnsi="Times New Roman" w:cs="Times New Roman"/>
           <w:iCs/>
-          <w:color w:val="0F243E" w:themeColor="text2" w:themeShade="80"/>
           <w:sz w:val="24"/>
           <w:szCs w:val="24"/>
         </w:rPr>
@@ -151,7 +143,6 @@
         <w:rPr>
           <w:rFonts w:ascii="Times New Roman" w:eastAsia="Times New Roman" w:hAnsi="Times New Roman" w:cs="Times New Roman"/>
           <w:iCs/>
-          <w:color w:val="0F243E" w:themeColor="text2" w:themeShade="80"/>
           <w:sz w:val="24"/>
           <w:szCs w:val="24"/>
         </w:rPr>
@@ -161,7 +152,6 @@
         <w:rPr>
           <w:rFonts w:ascii="Times New Roman" w:eastAsia="Times New Roman" w:hAnsi="Times New Roman" w:cs="Times New Roman"/>
           <w:iCs/>
-          <w:color w:val="0F243E" w:themeColor="text2" w:themeShade="80"/>
           <w:sz w:val="24"/>
           <w:szCs w:val="24"/>
         </w:rPr>
@@ -171,7 +161,6 @@
         <w:rPr>
           <w:rFonts w:ascii="Times New Roman" w:eastAsia="Times New Roman" w:hAnsi="Times New Roman" w:cs="Times New Roman"/>
           <w:iCs/>
-          <w:color w:val="0F243E" w:themeColor="text2" w:themeShade="80"/>
           <w:sz w:val="24"/>
           <w:szCs w:val="24"/>
         </w:rPr>
@@ -181,7 +170,6 @@
         <w:rPr>
           <w:rFonts w:ascii="Times New Roman" w:eastAsia="Times New Roman" w:hAnsi="Times New Roman" w:cs="Times New Roman"/>
           <w:iCs/>
-          <w:color w:val="0F243E" w:themeColor="text2" w:themeShade="80"/>
           <w:sz w:val="24"/>
           <w:szCs w:val="24"/>
         </w:rPr>
@@ -191,7 +179,6 @@
         <w:rPr>
           <w:rFonts w:ascii="Times New Roman" w:eastAsia="Times New Roman" w:hAnsi="Times New Roman" w:cs="Times New Roman"/>
           <w:iCs/>
-          <w:color w:val="0F243E" w:themeColor="text2" w:themeShade="80"/>
           <w:sz w:val="24"/>
           <w:szCs w:val="24"/>
         </w:rPr>
@@ -201,7 +188,6 @@
         <w:rPr>
           <w:rFonts w:ascii="Times New Roman" w:eastAsia="Times New Roman" w:hAnsi="Times New Roman" w:cs="Times New Roman"/>
           <w:iCs/>
-          <w:color w:val="0F243E" w:themeColor="text2" w:themeShade="80"/>
           <w:sz w:val="24"/>
           <w:szCs w:val="24"/>
         </w:rPr>
@@ -211,7 +197,6 @@
         <w:rPr>
           <w:rFonts w:ascii="Times New Roman" w:eastAsia="Times New Roman" w:hAnsi="Times New Roman" w:cs="Times New Roman"/>
           <w:iCs/>
-          <w:color w:val="0F243E" w:themeColor="text2" w:themeShade="80"/>
           <w:sz w:val="24"/>
           <w:szCs w:val="24"/>
         </w:rPr>
@@ -221,7 +206,6 @@
         <w:rPr>
           <w:rFonts w:ascii="Times New Roman" w:eastAsia="Times New Roman" w:hAnsi="Times New Roman" w:cs="Times New Roman"/>
           <w:iCs/>
-          <w:color w:val="0F243E" w:themeColor="text2" w:themeShade="80"/>
           <w:sz w:val="24"/>
           <w:szCs w:val="24"/>
         </w:rPr>
@@ -231,7 +215,6 @@
         <w:rPr>
           <w:rFonts w:ascii="Times New Roman" w:eastAsia="Times New Roman" w:hAnsi="Times New Roman" w:cs="Times New Roman"/>
           <w:iCs/>
-          <w:color w:val="0F243E" w:themeColor="text2" w:themeShade="80"/>
           <w:sz w:val="24"/>
           <w:szCs w:val="24"/>
         </w:rPr>
@@ -241,7 +224,6 @@
         <w:rPr>
           <w:rFonts w:ascii="Times New Roman" w:eastAsia="Times New Roman" w:hAnsi="Times New Roman" w:cs="Times New Roman"/>
           <w:iCs/>
-          <w:color w:val="0F243E" w:themeColor="text2" w:themeShade="80"/>
           <w:sz w:val="24"/>
           <w:szCs w:val="24"/>
         </w:rPr>
@@ -251,7 +233,6 @@
         <w:rPr>
           <w:rFonts w:ascii="Times New Roman" w:eastAsia="Times New Roman" w:hAnsi="Times New Roman" w:cs="Times New Roman"/>
           <w:iCs/>
-          <w:color w:val="0F243E" w:themeColor="text2" w:themeShade="80"/>
           <w:sz w:val="24"/>
           <w:szCs w:val="24"/>
         </w:rPr>
@@ -261,7 +242,6 @@
         <w:rPr>
           <w:rFonts w:ascii="Times New Roman" w:eastAsia="Times New Roman" w:hAnsi="Times New Roman" w:cs="Times New Roman"/>
           <w:iCs/>
-          <w:color w:val="0F243E" w:themeColor="text2" w:themeShade="80"/>
           <w:sz w:val="24"/>
           <w:szCs w:val="24"/>
         </w:rPr>
@@ -271,7 +251,6 @@
         <w:rPr>
           <w:rFonts w:ascii="Times New Roman" w:eastAsia="Times New Roman" w:hAnsi="Times New Roman" w:cs="Times New Roman"/>
           <w:iCs/>
-          <w:color w:val="0F243E" w:themeColor="text2" w:themeShade="80"/>
           <w:sz w:val="24"/>
           <w:szCs w:val="24"/>
         </w:rPr>
@@ -281,7 +260,6 @@
         <w:rPr>
           <w:rFonts w:ascii="Times New Roman" w:eastAsia="Times New Roman" w:hAnsi="Times New Roman" w:cs="Times New Roman"/>
           <w:iCs/>
-          <w:color w:val="0F243E" w:themeColor="text2" w:themeShade="80"/>
           <w:sz w:val="24"/>
           <w:szCs w:val="24"/>
         </w:rPr>
@@ -291,7 +269,6 @@
         <w:rPr>
           <w:rFonts w:ascii="Times New Roman" w:eastAsia="Times New Roman" w:hAnsi="Times New Roman" w:cs="Times New Roman"/>
           <w:iCs/>
-          <w:color w:val="0F243E" w:themeColor="text2" w:themeShade="80"/>
           <w:sz w:val="24"/>
           <w:szCs w:val="24"/>
         </w:rPr>
@@ -301,7 +278,6 @@
         <w:rPr>
           <w:rFonts w:ascii="Times New Roman" w:eastAsia="Times New Roman" w:hAnsi="Times New Roman" w:cs="Times New Roman"/>
           <w:iCs/>
-          <w:color w:val="0F243E" w:themeColor="text2" w:themeShade="80"/>
           <w:sz w:val="24"/>
           <w:szCs w:val="24"/>
         </w:rPr>
@@ -311,7 +287,6 @@
         <w:rPr>
           <w:rFonts w:ascii="Times New Roman" w:eastAsia="Times New Roman" w:hAnsi="Times New Roman" w:cs="Times New Roman"/>
           <w:iCs/>
-          <w:color w:val="0F243E" w:themeColor="text2" w:themeShade="80"/>
           <w:sz w:val="24"/>
           <w:szCs w:val="24"/>
         </w:rPr>
@@ -321,7 +296,6 @@
         <w:rPr>
           <w:rFonts w:ascii="Times New Roman" w:eastAsia="Times New Roman" w:hAnsi="Times New Roman" w:cs="Times New Roman"/>
           <w:iCs/>
-          <w:color w:val="0F243E" w:themeColor="text2" w:themeShade="80"/>
           <w:sz w:val="24"/>
           <w:szCs w:val="24"/>
         </w:rPr>
@@ -331,7 +305,6 @@
         <w:rPr>
           <w:rFonts w:ascii="Times New Roman" w:eastAsia="Times New Roman" w:hAnsi="Times New Roman" w:cs="Times New Roman"/>
           <w:iCs/>
-          <w:color w:val="0F243E" w:themeColor="text2" w:themeShade="80"/>
           <w:sz w:val="24"/>
           <w:szCs w:val="24"/>
         </w:rPr>
@@ -341,7 +314,6 @@
         <w:rPr>
           <w:rFonts w:ascii="Times New Roman" w:eastAsia="Times New Roman" w:hAnsi="Times New Roman" w:cs="Times New Roman"/>
           <w:iCs/>
-          <w:color w:val="0F243E" w:themeColor="text2" w:themeShade="80"/>
           <w:sz w:val="24"/>
           <w:szCs w:val="24"/>
         </w:rPr>
@@ -351,7 +323,6 @@
         <w:rPr>
           <w:rFonts w:ascii="Times New Roman" w:eastAsia="Times New Roman" w:hAnsi="Times New Roman" w:cs="Times New Roman"/>
           <w:iCs/>
-          <w:color w:val="0F243E" w:themeColor="text2" w:themeShade="80"/>
           <w:sz w:val="24"/>
           <w:szCs w:val="24"/>
         </w:rPr>
@@ -360,35 +331,433 @@
     </w:p>
     <w:p>
       <w:pPr>
+        <w:rPr>
+          <w:rFonts w:ascii="Times New Roman" w:eastAsia="Times New Roman" w:hAnsi="Times New Roman" w:cs="Times New Roman"/>
+          <w:b/>
+          <w:iCs/>
+          <w:sz w:val="24"/>
+          <w:szCs w:val="24"/>
+        </w:rPr>
+      </w:pPr>
+      <w:r>
+        <w:rPr>
+          <w:rFonts w:ascii="Times New Roman" w:eastAsia="Times New Roman" w:hAnsi="Times New Roman" w:cs="Times New Roman"/>
+          <w:b/>
+          <w:iCs/>
+          <w:sz w:val="24"/>
+          <w:szCs w:val="24"/>
+        </w:rPr>
+        <w:br w:type="page"/>
+      </w:r>
+    </w:p>
+    <w:p>
+      <w:pPr>
         <w:spacing w:before="100" w:beforeAutospacing="1" w:after="240" w:line="240" w:lineRule="auto"/>
-        <w:rPr>
-          <w:rFonts w:ascii="Times New Roman" w:eastAsia="Times New Roman" w:hAnsi="Times New Roman" w:cs="Times New Roman"/>
-          <w:iCs/>
-          <w:color w:val="215868" w:themeColor="accent5" w:themeShade="80"/>
-          <w:sz w:val="24"/>
-          <w:szCs w:val="24"/>
-        </w:rPr>
-      </w:pPr>
-      <w:r>
-        <w:rPr>
-          <w:rFonts w:ascii="Times New Roman" w:eastAsia="Times New Roman" w:hAnsi="Times New Roman" w:cs="Times New Roman"/>
-          <w:iCs/>
-          <w:color w:val="215868" w:themeColor="accent5" w:themeShade="80"/>
-          <w:sz w:val="24"/>
-          <w:szCs w:val="24"/>
-        </w:rPr>
-        <w:t xml:space="preserve">Ideally, the configuration of an integrated research system will reflect both the research question as well as the research method method(s) </w:t>
-      </w:r>
-      <w:r>
-        <w:rPr>
-          <w:rFonts w:ascii="Times New Roman" w:eastAsia="Times New Roman" w:hAnsi="Times New Roman" w:cs="Times New Roman"/>
-          <w:iCs/>
-          <w:color w:val="215868" w:themeColor="accent5" w:themeShade="80"/>
-          <w:sz w:val="24"/>
-          <w:szCs w:val="24"/>
-        </w:rPr>
-        <w:t>used</w:t>
-      </w:r>
+        <w:jc w:val="center"/>
+        <w:rPr>
+          <w:rFonts w:ascii="Times New Roman" w:eastAsia="Times New Roman" w:hAnsi="Times New Roman" w:cs="Times New Roman"/>
+          <w:b/>
+          <w:iCs/>
+          <w:sz w:val="24"/>
+          <w:szCs w:val="24"/>
+        </w:rPr>
+      </w:pPr>
+      <w:r>
+        <w:rPr>
+          <w:rFonts w:ascii="Times New Roman" w:eastAsia="Times New Roman" w:hAnsi="Times New Roman" w:cs="Times New Roman"/>
+          <w:b/>
+          <w:iCs/>
+          <w:sz w:val="24"/>
+          <w:szCs w:val="24"/>
+        </w:rPr>
+        <w:lastRenderedPageBreak/>
+        <w:t>Introduction and Literature Review</w:t>
+      </w:r>
+    </w:p>
+    <w:p>
+      <w:pPr>
+        <w:spacing w:after="0" w:line="240" w:lineRule="auto"/>
+        <w:ind w:firstLine="720"/>
+        <w:rPr>
+          <w:rFonts w:ascii="Times New Roman" w:eastAsia="Times New Roman" w:hAnsi="Times New Roman" w:cs="Times New Roman"/>
+          <w:iCs/>
+          <w:color w:val="215868" w:themeColor="accent5" w:themeShade="80"/>
+          <w:sz w:val="24"/>
+          <w:szCs w:val="24"/>
+        </w:rPr>
+      </w:pPr>
+      <w:r>
+        <w:rPr>
+          <w:rFonts w:ascii="Times New Roman" w:eastAsia="Times New Roman" w:hAnsi="Times New Roman" w:cs="Times New Roman"/>
+          <w:iCs/>
+          <w:color w:val="215868" w:themeColor="accent5" w:themeShade="80"/>
+          <w:sz w:val="24"/>
+          <w:szCs w:val="24"/>
+        </w:rPr>
+        <w:t>By the early 1960’s, there was a growing awareness of systems thinking and the systems perspective.  The launch of the IBM 360 in 1964 probably contributed to this phenomenon, given</w:t>
+      </w:r>
+      <w:r>
+        <w:rPr>
+          <w:rFonts w:ascii="Times New Roman" w:eastAsia="Times New Roman" w:hAnsi="Times New Roman" w:cs="Times New Roman"/>
+          <w:iCs/>
+          <w:color w:val="215868" w:themeColor="accent5" w:themeShade="80"/>
+          <w:sz w:val="24"/>
+          <w:szCs w:val="24"/>
+        </w:rPr>
+        <w:t xml:space="preserve"> the fact that it was a fully </w:t>
+      </w:r>
+      <w:r>
+        <w:rPr>
+          <w:rFonts w:ascii="Times New Roman" w:eastAsia="Times New Roman" w:hAnsi="Times New Roman" w:cs="Times New Roman"/>
+          <w:iCs/>
+          <w:color w:val="215868" w:themeColor="accent5" w:themeShade="80"/>
+          <w:sz w:val="24"/>
+          <w:szCs w:val="24"/>
+        </w:rPr>
+        <w:t xml:space="preserve">integrated system with broad </w:t>
+      </w:r>
+      <w:r>
+        <w:rPr>
+          <w:rFonts w:ascii="Times New Roman" w:eastAsia="Times New Roman" w:hAnsi="Times New Roman" w:cs="Times New Roman"/>
+          <w:iCs/>
+          <w:color w:val="215868" w:themeColor="accent5" w:themeShade="80"/>
+          <w:sz w:val="24"/>
+          <w:szCs w:val="24"/>
+        </w:rPr>
+        <w:t>commercial appeal.</w:t>
+      </w:r>
+      <w:r>
+        <w:rPr>
+          <w:rFonts w:ascii="Times New Roman" w:eastAsia="Times New Roman" w:hAnsi="Times New Roman" w:cs="Times New Roman"/>
+          <w:iCs/>
+          <w:color w:val="215868" w:themeColor="accent5" w:themeShade="80"/>
+          <w:sz w:val="24"/>
+          <w:szCs w:val="24"/>
+        </w:rPr>
+        <w:t xml:space="preserve">  It is therefore not surprising that one of the first attempts to view the research process </w:t>
+      </w:r>
+      <w:r>
+        <w:rPr>
+          <w:rFonts w:ascii="Times New Roman" w:eastAsia="Times New Roman" w:hAnsi="Times New Roman" w:cs="Times New Roman"/>
+          <w:iCs/>
+          <w:color w:val="215868" w:themeColor="accent5" w:themeShade="80"/>
+          <w:sz w:val="24"/>
+          <w:szCs w:val="24"/>
+        </w:rPr>
+        <w:t xml:space="preserve">as an integrated system of interrelated parts occurred that same year.  </w:t>
+      </w:r>
+      <w:r>
+        <w:rPr>
+          <w:rFonts w:ascii="Times New Roman" w:eastAsia="Times New Roman" w:hAnsi="Times New Roman" w:cs="Times New Roman"/>
+          <w:iCs/>
+          <w:color w:val="215868" w:themeColor="accent5" w:themeShade="80"/>
+          <w:sz w:val="24"/>
+          <w:szCs w:val="24"/>
+        </w:rPr>
+        <w:t xml:space="preserve">Garvey and Griffith’s (1964) </w:t>
+      </w:r>
+      <w:r>
+        <w:rPr>
+          <w:rFonts w:ascii="Times New Roman" w:eastAsia="Times New Roman" w:hAnsi="Times New Roman" w:cs="Times New Roman"/>
+          <w:iCs/>
+          <w:color w:val="215868" w:themeColor="accent5" w:themeShade="80"/>
+          <w:sz w:val="24"/>
+          <w:szCs w:val="24"/>
+        </w:rPr>
+        <w:t>article</w:t>
+      </w:r>
+      <w:r>
+        <w:rPr>
+          <w:rFonts w:ascii="Times New Roman" w:eastAsia="Times New Roman" w:hAnsi="Times New Roman" w:cs="Times New Roman"/>
+          <w:iCs/>
+          <w:color w:val="215868" w:themeColor="accent5" w:themeShade="80"/>
+          <w:sz w:val="24"/>
+          <w:szCs w:val="24"/>
+        </w:rPr>
+        <w:t xml:space="preserve"> was </w:t>
+      </w:r>
+      <w:r>
+        <w:rPr>
+          <w:rFonts w:ascii="Times New Roman" w:eastAsia="Times New Roman" w:hAnsi="Times New Roman" w:cs="Times New Roman"/>
+          <w:iCs/>
+          <w:color w:val="215868" w:themeColor="accent5" w:themeShade="80"/>
+          <w:sz w:val="24"/>
+          <w:szCs w:val="24"/>
+        </w:rPr>
+        <w:t>appropriately</w:t>
+      </w:r>
+      <w:r>
+        <w:rPr>
+          <w:rFonts w:ascii="Times New Roman" w:eastAsia="Times New Roman" w:hAnsi="Times New Roman" w:cs="Times New Roman"/>
+          <w:iCs/>
+          <w:color w:val="215868" w:themeColor="accent5" w:themeShade="80"/>
+          <w:sz w:val="24"/>
+          <w:szCs w:val="24"/>
+        </w:rPr>
+        <w:t xml:space="preserve"> titled, </w:t>
+      </w:r>
+      <w:r>
+        <w:rPr>
+          <w:rFonts w:ascii="Times New Roman" w:eastAsia="Times New Roman" w:hAnsi="Times New Roman" w:cs="Times New Roman"/>
+          <w:i/>
+          <w:iCs/>
+          <w:color w:val="215868" w:themeColor="accent5" w:themeShade="80"/>
+          <w:sz w:val="24"/>
+          <w:szCs w:val="24"/>
+        </w:rPr>
+        <w:t>The Structure, Objectives, and Findings of a Study of Scientific Information Exchange in Psychology</w:t>
+      </w:r>
+      <w:r>
+        <w:rPr>
+          <w:rFonts w:ascii="Times New Roman" w:eastAsia="Times New Roman" w:hAnsi="Times New Roman" w:cs="Times New Roman"/>
+          <w:iCs/>
+          <w:color w:val="215868" w:themeColor="accent5" w:themeShade="80"/>
+          <w:sz w:val="24"/>
+          <w:szCs w:val="24"/>
+        </w:rPr>
+        <w:t>.</w:t>
+      </w:r>
+      <w:r>
+        <w:rPr>
+          <w:rFonts w:ascii="Times New Roman" w:eastAsia="Times New Roman" w:hAnsi="Times New Roman" w:cs="Times New Roman"/>
+          <w:iCs/>
+          <w:color w:val="215868" w:themeColor="accent5" w:themeShade="80"/>
+          <w:sz w:val="24"/>
+          <w:szCs w:val="24"/>
+        </w:rPr>
+        <w:t xml:space="preserve">  Not only did the authors</w:t>
+      </w:r>
+      <w:r>
+        <w:rPr>
+          <w:rFonts w:ascii="Times New Roman" w:eastAsia="Times New Roman" w:hAnsi="Times New Roman" w:cs="Times New Roman"/>
+          <w:iCs/>
+          <w:color w:val="215868" w:themeColor="accent5" w:themeShade="80"/>
+          <w:sz w:val="24"/>
+          <w:szCs w:val="24"/>
+        </w:rPr>
+        <w:t xml:space="preserve"> identify key processes but they identified </w:t>
+      </w:r>
+      <w:r>
+        <w:rPr>
+          <w:rFonts w:ascii="Times New Roman" w:eastAsia="Times New Roman" w:hAnsi="Times New Roman" w:cs="Times New Roman"/>
+          <w:iCs/>
+          <w:color w:val="215868" w:themeColor="accent5" w:themeShade="80"/>
+          <w:sz w:val="24"/>
+          <w:szCs w:val="24"/>
+        </w:rPr>
+        <w:t xml:space="preserve">the relationships between the components through the </w:t>
+      </w:r>
+      <w:r>
+        <w:rPr>
+          <w:rFonts w:ascii="Times New Roman" w:eastAsia="Times New Roman" w:hAnsi="Times New Roman" w:cs="Times New Roman"/>
+          <w:iCs/>
+          <w:color w:val="215868" w:themeColor="accent5" w:themeShade="80"/>
+          <w:sz w:val="24"/>
+          <w:szCs w:val="24"/>
+        </w:rPr>
+        <w:t xml:space="preserve">judicious </w:t>
+      </w:r>
+      <w:r>
+        <w:rPr>
+          <w:rFonts w:ascii="Times New Roman" w:eastAsia="Times New Roman" w:hAnsi="Times New Roman" w:cs="Times New Roman"/>
+          <w:iCs/>
+          <w:color w:val="215868" w:themeColor="accent5" w:themeShade="80"/>
+          <w:sz w:val="24"/>
+          <w:szCs w:val="24"/>
+        </w:rPr>
+        <w:t>use of lines.  By today’s standards, the</w:t>
+      </w:r>
+      <w:r>
+        <w:rPr>
+          <w:rFonts w:ascii="Times New Roman" w:eastAsia="Times New Roman" w:hAnsi="Times New Roman" w:cs="Times New Roman"/>
+          <w:iCs/>
+          <w:color w:val="215868" w:themeColor="accent5" w:themeShade="80"/>
+          <w:sz w:val="24"/>
+          <w:szCs w:val="24"/>
+        </w:rPr>
+        <w:t xml:space="preserve">ir research system diagram appears primitive.  Nevertheless, Garvey &amp; Griffith deserve to be recognized for the innovative nature of </w:t>
+      </w:r>
+      <w:r>
+        <w:rPr>
+          <w:rFonts w:ascii="Times New Roman" w:eastAsia="Times New Roman" w:hAnsi="Times New Roman" w:cs="Times New Roman"/>
+          <w:iCs/>
+          <w:color w:val="215868" w:themeColor="accent5" w:themeShade="80"/>
+          <w:sz w:val="24"/>
+          <w:szCs w:val="24"/>
+        </w:rPr>
+        <w:t>this work</w:t>
+      </w:r>
+      <w:r>
+        <w:rPr>
+          <w:rFonts w:ascii="Times New Roman" w:eastAsia="Times New Roman" w:hAnsi="Times New Roman" w:cs="Times New Roman"/>
+          <w:iCs/>
+          <w:color w:val="215868" w:themeColor="accent5" w:themeShade="80"/>
+          <w:sz w:val="24"/>
+          <w:szCs w:val="24"/>
+        </w:rPr>
+        <w:t xml:space="preserve">.  </w:t>
+      </w:r>
+      <w:r>
+        <w:rPr>
+          <w:rFonts w:ascii="Times New Roman" w:eastAsia="Times New Roman" w:hAnsi="Times New Roman" w:cs="Times New Roman"/>
+          <w:iCs/>
+          <w:color w:val="215868" w:themeColor="accent5" w:themeShade="80"/>
+          <w:sz w:val="24"/>
+          <w:szCs w:val="24"/>
+        </w:rPr>
+        <w:t>The y-axis of the</w:t>
+      </w:r>
+      <w:r>
+        <w:rPr>
+          <w:rFonts w:ascii="Times New Roman" w:eastAsia="Times New Roman" w:hAnsi="Times New Roman" w:cs="Times New Roman"/>
+          <w:iCs/>
+          <w:color w:val="215868" w:themeColor="accent5" w:themeShade="80"/>
+          <w:sz w:val="24"/>
+          <w:szCs w:val="24"/>
+        </w:rPr>
+        <w:t xml:space="preserve"> diagram, for example, </w:t>
+      </w:r>
+      <w:r>
+        <w:rPr>
+          <w:rFonts w:ascii="Times New Roman" w:eastAsia="Times New Roman" w:hAnsi="Times New Roman" w:cs="Times New Roman"/>
+          <w:iCs/>
+          <w:color w:val="215868" w:themeColor="accent5" w:themeShade="80"/>
+          <w:sz w:val="24"/>
+          <w:szCs w:val="24"/>
+        </w:rPr>
+        <w:t>displays months prior and subsequent to article publicati</w:t>
+      </w:r>
+      <w:r>
+        <w:rPr>
+          <w:rFonts w:ascii="Times New Roman" w:eastAsia="Times New Roman" w:hAnsi="Times New Roman" w:cs="Times New Roman"/>
+          <w:iCs/>
+          <w:color w:val="215868" w:themeColor="accent5" w:themeShade="80"/>
+          <w:sz w:val="24"/>
+          <w:szCs w:val="24"/>
+        </w:rPr>
+        <w:t xml:space="preserve">on, thereby giving the reader an idea of </w:t>
+      </w:r>
+      <w:r>
+        <w:rPr>
+          <w:rFonts w:ascii="Times New Roman" w:eastAsia="Times New Roman" w:hAnsi="Times New Roman" w:cs="Times New Roman"/>
+          <w:iCs/>
+          <w:color w:val="215868" w:themeColor="accent5" w:themeShade="80"/>
+          <w:sz w:val="24"/>
+          <w:szCs w:val="24"/>
+        </w:rPr>
+        <w:t>what</w:t>
+      </w:r>
+      <w:r>
+        <w:rPr>
+          <w:rFonts w:ascii="Times New Roman" w:eastAsia="Times New Roman" w:hAnsi="Times New Roman" w:cs="Times New Roman"/>
+          <w:iCs/>
+          <w:color w:val="215868" w:themeColor="accent5" w:themeShade="80"/>
+          <w:sz w:val="24"/>
+          <w:szCs w:val="24"/>
+        </w:rPr>
+        <w:t xml:space="preserve"> processes are </w:t>
+      </w:r>
+      <w:r>
+        <w:rPr>
+          <w:rFonts w:ascii="Times New Roman" w:eastAsia="Times New Roman" w:hAnsi="Times New Roman" w:cs="Times New Roman"/>
+          <w:iCs/>
+          <w:color w:val="215868" w:themeColor="accent5" w:themeShade="80"/>
+          <w:sz w:val="24"/>
+          <w:szCs w:val="24"/>
+        </w:rPr>
+        <w:t>active at a given point in</w:t>
+      </w:r>
+      <w:r>
+        <w:rPr>
+          <w:rFonts w:ascii="Times New Roman" w:eastAsia="Times New Roman" w:hAnsi="Times New Roman" w:cs="Times New Roman"/>
+          <w:iCs/>
+          <w:color w:val="215868" w:themeColor="accent5" w:themeShade="80"/>
+          <w:sz w:val="24"/>
+          <w:szCs w:val="24"/>
+        </w:rPr>
+        <w:t xml:space="preserve"> time.</w:t>
+      </w:r>
+    </w:p>
+    <w:p>
+      <w:pPr>
+        <w:spacing w:after="0" w:line="240" w:lineRule="auto"/>
+        <w:ind w:firstLine="720"/>
+        <w:rPr>
+          <w:rFonts w:ascii="Times New Roman" w:eastAsia="Times New Roman" w:hAnsi="Times New Roman" w:cs="Times New Roman"/>
+          <w:iCs/>
+          <w:color w:val="215868" w:themeColor="accent5" w:themeShade="80"/>
+          <w:sz w:val="24"/>
+          <w:szCs w:val="24"/>
+        </w:rPr>
+      </w:pPr>
+    </w:p>
+    <w:p>
+      <w:pPr>
+        <w:spacing w:after="0" w:line="240" w:lineRule="auto"/>
+        <w:ind w:firstLine="720"/>
+        <w:rPr>
+          <w:rFonts w:ascii="Times New Roman" w:eastAsia="Times New Roman" w:hAnsi="Times New Roman" w:cs="Times New Roman"/>
+          <w:i/>
+          <w:iCs/>
+          <w:color w:val="215868" w:themeColor="accent5" w:themeShade="80"/>
+          <w:sz w:val="24"/>
+          <w:szCs w:val="24"/>
+        </w:rPr>
+      </w:pPr>
+      <w:r>
+        <w:rPr>
+          <w:rFonts w:ascii="Times New Roman" w:eastAsia="Times New Roman" w:hAnsi="Times New Roman" w:cs="Times New Roman"/>
+          <w:iCs/>
+          <w:color w:val="215868" w:themeColor="accent5" w:themeShade="80"/>
+          <w:sz w:val="24"/>
+          <w:szCs w:val="24"/>
+        </w:rPr>
+        <w:t>Berta</w:t>
+      </w:r>
+      <w:r>
+        <w:rPr>
+          <w:rFonts w:ascii="Times New Roman" w:eastAsia="Times New Roman" w:hAnsi="Times New Roman" w:cs="Times New Roman"/>
+          <w:iCs/>
+          <w:color w:val="215868" w:themeColor="accent5" w:themeShade="80"/>
+          <w:sz w:val="24"/>
+          <w:szCs w:val="24"/>
+        </w:rPr>
+        <w:t>lanffy</w:t>
+      </w:r>
+      <w:r>
+        <w:rPr>
+          <w:rFonts w:ascii="Times New Roman" w:eastAsia="Times New Roman" w:hAnsi="Times New Roman" w:cs="Times New Roman"/>
+          <w:iCs/>
+          <w:color w:val="215868" w:themeColor="accent5" w:themeShade="80"/>
+          <w:sz w:val="24"/>
+          <w:szCs w:val="24"/>
+        </w:rPr>
+        <w:t xml:space="preserve"> – </w:t>
+      </w:r>
+      <w:r>
+        <w:rPr>
+          <w:rFonts w:ascii="Times New Roman" w:eastAsia="Times New Roman" w:hAnsi="Times New Roman" w:cs="Times New Roman"/>
+          <w:i/>
+          <w:iCs/>
+          <w:color w:val="215868" w:themeColor="accent5" w:themeShade="80"/>
+          <w:sz w:val="24"/>
+          <w:szCs w:val="24"/>
+        </w:rPr>
+        <w:t>General System Theory</w:t>
+      </w:r>
+    </w:p>
+    <w:p>
+      <w:pPr>
+        <w:spacing w:before="100" w:beforeAutospacing="1" w:after="240" w:line="240" w:lineRule="auto"/>
+        <w:ind w:firstLine="720"/>
+        <w:rPr>
+          <w:rFonts w:ascii="Times New Roman" w:eastAsia="Times New Roman" w:hAnsi="Times New Roman" w:cs="Times New Roman"/>
+          <w:iCs/>
+          <w:color w:val="215868" w:themeColor="accent5" w:themeShade="80"/>
+          <w:sz w:val="24"/>
+          <w:szCs w:val="24"/>
+        </w:rPr>
+      </w:pPr>
       <w:bookmarkStart w:id="0" w:name="_GoBack"/>
       <w:bookmarkEnd w:id="0"/>
       <w:r>
@@ -399,30 +768,195 @@
           <w:sz w:val="24"/>
           <w:szCs w:val="24"/>
         </w:rPr>
+        <w:t xml:space="preserve">Ideally, the configuration of an integrated research system will reflect both the research question as well as the research method method(s) </w:t>
+      </w:r>
+      <w:r>
+        <w:rPr>
+          <w:rFonts w:ascii="Times New Roman" w:eastAsia="Times New Roman" w:hAnsi="Times New Roman" w:cs="Times New Roman"/>
+          <w:iCs/>
+          <w:color w:val="215868" w:themeColor="accent5" w:themeShade="80"/>
+          <w:sz w:val="24"/>
+          <w:szCs w:val="24"/>
+        </w:rPr>
+        <w:t>used</w:t>
+      </w:r>
+      <w:r>
+        <w:rPr>
+          <w:rFonts w:ascii="Times New Roman" w:eastAsia="Times New Roman" w:hAnsi="Times New Roman" w:cs="Times New Roman"/>
+          <w:iCs/>
+          <w:color w:val="215868" w:themeColor="accent5" w:themeShade="80"/>
+          <w:sz w:val="24"/>
+          <w:szCs w:val="24"/>
+        </w:rPr>
         <w:t xml:space="preserve"> to answer it.</w:t>
       </w:r>
+      <w:r>
+        <w:rPr>
+          <w:rFonts w:ascii="Times New Roman" w:eastAsia="Times New Roman" w:hAnsi="Times New Roman" w:cs="Times New Roman"/>
+          <w:iCs/>
+          <w:color w:val="215868" w:themeColor="accent5" w:themeShade="80"/>
+          <w:sz w:val="24"/>
+          <w:szCs w:val="24"/>
+        </w:rPr>
+        <w:t xml:space="preserve"> </w:t>
+      </w:r>
     </w:p>
     <w:p>
       <w:pPr>
         <w:spacing w:before="100" w:beforeAutospacing="1" w:after="240" w:line="240" w:lineRule="auto"/>
-        <w:rPr>
-          <w:rFonts w:ascii="Times New Roman" w:eastAsia="Times New Roman" w:hAnsi="Times New Roman" w:cs="Times New Roman"/>
-          <w:b/>
-          <w:iCs/>
-          <w:color w:val="24292E"/>
-          <w:sz w:val="24"/>
-          <w:szCs w:val="24"/>
-        </w:rPr>
-      </w:pPr>
-      <w:r>
-        <w:rPr>
-          <w:rFonts w:ascii="Times New Roman" w:eastAsia="Times New Roman" w:hAnsi="Times New Roman" w:cs="Times New Roman"/>
-          <w:b/>
-          <w:iCs/>
-          <w:color w:val="24292E"/>
-          <w:sz w:val="24"/>
-          <w:szCs w:val="24"/>
-        </w:rPr>
+        <w:jc w:val="center"/>
+        <w:rPr>
+          <w:rFonts w:ascii="Times New Roman" w:eastAsia="Times New Roman" w:hAnsi="Times New Roman" w:cs="Times New Roman"/>
+          <w:b/>
+          <w:iCs/>
+          <w:sz w:val="24"/>
+          <w:szCs w:val="24"/>
+        </w:rPr>
+      </w:pPr>
+      <w:r>
+        <w:rPr>
+          <w:rFonts w:ascii="Times New Roman" w:eastAsia="Times New Roman" w:hAnsi="Times New Roman" w:cs="Times New Roman"/>
+          <w:b/>
+          <w:iCs/>
+          <w:sz w:val="24"/>
+          <w:szCs w:val="24"/>
+        </w:rPr>
+        <w:t>A</w:t>
+      </w:r>
+      <w:r>
+        <w:rPr>
+          <w:rFonts w:ascii="Times New Roman" w:eastAsia="Times New Roman" w:hAnsi="Times New Roman" w:cs="Times New Roman"/>
+          <w:b/>
+          <w:iCs/>
+          <w:sz w:val="24"/>
+          <w:szCs w:val="24"/>
+        </w:rPr>
+        <w:t xml:space="preserve"> </w:t>
+      </w:r>
+      <w:r>
+        <w:rPr>
+          <w:rFonts w:ascii="Times New Roman" w:eastAsia="Times New Roman" w:hAnsi="Times New Roman" w:cs="Times New Roman"/>
+          <w:b/>
+          <w:iCs/>
+          <w:sz w:val="24"/>
+          <w:szCs w:val="24"/>
+        </w:rPr>
+        <w:t>Basic Research System</w:t>
+      </w:r>
+      <w:r>
+        <w:rPr>
+          <w:rFonts w:ascii="Times New Roman" w:eastAsia="Times New Roman" w:hAnsi="Times New Roman" w:cs="Times New Roman"/>
+          <w:b/>
+          <w:iCs/>
+          <w:sz w:val="24"/>
+          <w:szCs w:val="24"/>
+        </w:rPr>
+        <w:t xml:space="preserve"> Design</w:t>
+      </w:r>
+    </w:p>
+    <w:p>
+      <w:pPr>
+        <w:spacing w:before="100" w:beforeAutospacing="1" w:after="240" w:line="240" w:lineRule="auto"/>
+        <w:jc w:val="center"/>
+        <w:rPr>
+          <w:rFonts w:ascii="Times New Roman" w:eastAsia="Times New Roman" w:hAnsi="Times New Roman" w:cs="Times New Roman"/>
+          <w:b/>
+          <w:iCs/>
+          <w:sz w:val="24"/>
+          <w:szCs w:val="24"/>
+        </w:rPr>
+      </w:pPr>
+      <w:r>
+        <w:rPr>
+          <w:rFonts w:ascii="Times New Roman" w:eastAsia="Times New Roman" w:hAnsi="Times New Roman" w:cs="Times New Roman"/>
+          <w:b/>
+          <w:iCs/>
+          <w:sz w:val="24"/>
+          <w:szCs w:val="24"/>
+        </w:rPr>
+        <w:t>The Research System Component Interfaces</w:t>
+      </w:r>
+    </w:p>
+    <w:p>
+      <w:pPr>
+        <w:spacing w:before="100" w:beforeAutospacing="1" w:after="240" w:line="240" w:lineRule="auto"/>
+        <w:jc w:val="center"/>
+        <w:rPr>
+          <w:rFonts w:ascii="Times New Roman" w:eastAsia="Times New Roman" w:hAnsi="Times New Roman" w:cs="Times New Roman"/>
+          <w:b/>
+          <w:iCs/>
+          <w:sz w:val="24"/>
+          <w:szCs w:val="24"/>
+        </w:rPr>
+      </w:pPr>
+      <w:r>
+        <w:rPr>
+          <w:rFonts w:ascii="Times New Roman" w:eastAsia="Times New Roman" w:hAnsi="Times New Roman" w:cs="Times New Roman"/>
+          <w:b/>
+          <w:iCs/>
+          <w:sz w:val="24"/>
+          <w:szCs w:val="24"/>
+        </w:rPr>
+        <w:t>Conclusion and Best-Practice Recommendations</w:t>
+      </w:r>
+    </w:p>
+    <w:p>
+      <w:pPr>
+        <w:spacing w:before="100" w:beforeAutospacing="1" w:after="240" w:line="240" w:lineRule="auto"/>
+        <w:rPr>
+          <w:rFonts w:ascii="Times New Roman" w:eastAsia="Times New Roman" w:hAnsi="Times New Roman" w:cs="Times New Roman"/>
+          <w:iCs/>
+          <w:color w:val="215868" w:themeColor="accent5" w:themeShade="80"/>
+          <w:sz w:val="24"/>
+          <w:szCs w:val="24"/>
+        </w:rPr>
+      </w:pPr>
+    </w:p>
+    <w:p>
+      <w:pPr>
+        <w:rPr>
+          <w:rFonts w:ascii="Times New Roman" w:eastAsia="Times New Roman" w:hAnsi="Times New Roman" w:cs="Times New Roman"/>
+          <w:b/>
+          <w:iCs/>
+          <w:color w:val="24292E"/>
+          <w:sz w:val="24"/>
+          <w:szCs w:val="24"/>
+        </w:rPr>
+      </w:pPr>
+      <w:r>
+        <w:rPr>
+          <w:rFonts w:ascii="Times New Roman" w:eastAsia="Times New Roman" w:hAnsi="Times New Roman" w:cs="Times New Roman"/>
+          <w:b/>
+          <w:iCs/>
+          <w:color w:val="24292E"/>
+          <w:sz w:val="24"/>
+          <w:szCs w:val="24"/>
+        </w:rPr>
+        <w:br w:type="page"/>
+      </w:r>
+    </w:p>
+    <w:p>
+      <w:pPr>
+        <w:spacing w:before="100" w:beforeAutospacing="1" w:after="240" w:line="240" w:lineRule="auto"/>
+        <w:rPr>
+          <w:rFonts w:ascii="Times New Roman" w:eastAsia="Times New Roman" w:hAnsi="Times New Roman" w:cs="Times New Roman"/>
+          <w:b/>
+          <w:iCs/>
+          <w:color w:val="24292E"/>
+          <w:sz w:val="24"/>
+          <w:szCs w:val="24"/>
+        </w:rPr>
+      </w:pPr>
+      <w:r>
+        <w:rPr>
+          <w:rFonts w:ascii="Times New Roman" w:eastAsia="Times New Roman" w:hAnsi="Times New Roman" w:cs="Times New Roman"/>
+          <w:b/>
+          <w:iCs/>
+          <w:color w:val="24292E"/>
+          <w:sz w:val="24"/>
+          <w:szCs w:val="24"/>
+        </w:rPr>
+        <w:lastRenderedPageBreak/>
         <w:t>Article Titles</w:t>
       </w:r>
     </w:p>
@@ -648,7 +1182,6 @@
           <w:sz w:val="24"/>
           <w:szCs w:val="24"/>
         </w:rPr>
-        <w:lastRenderedPageBreak/>
         <w:t>Mindset for Reproducibility Success</w:t>
       </w:r>
     </w:p>
@@ -924,6 +1457,7 @@
           <w:sz w:val="24"/>
           <w:szCs w:val="24"/>
         </w:rPr>
+        <w:lastRenderedPageBreak/>
         <w:t>The 21</w:t>
       </w:r>
       <w:r>
@@ -1025,8 +1559,81 @@
           <w:sz w:val="24"/>
           <w:szCs w:val="24"/>
         </w:rPr>
-        <w:t xml:space="preserve">A tactical focus - in the case of public health information systems - also entails a robust surveillance capability. This is not usually the case with public health research systems. This, then, is another important distinction between the two kinds of systems. Naturally, surveillance data that is both accurate and granular is critical when seeking to curb an outbreak or epidemic. </w:t>
-      </w:r>
+        <w:t>A tactical focus - in the case of public health information systems - also entails a robust surveillance capability. This is not usually the case with public health research systems. This, then, is another important distinction between the two kinds of systems. Naturally, surveillance data that is both accurate and granular is critical when seeking to curb an outbreak or epidemic. Such data, however, has the potential of clogging up a research system as much of it is routine, nothing more than the white noise of normality.</w:t>
+      </w:r>
+    </w:p>
+    <w:p>
+      <w:pPr>
+        <w:spacing w:after="240" w:line="240" w:lineRule="auto"/>
+        <w:rPr>
+          <w:rFonts w:ascii="Times New Roman" w:eastAsia="Times New Roman" w:hAnsi="Times New Roman" w:cs="Times New Roman"/>
+          <w:color w:val="24292E"/>
+          <w:sz w:val="24"/>
+          <w:szCs w:val="24"/>
+        </w:rPr>
+      </w:pPr>
+      <w:r>
+        <w:rPr>
+          <w:rFonts w:ascii="Times New Roman" w:eastAsia="Times New Roman" w:hAnsi="Times New Roman" w:cs="Times New Roman"/>
+          <w:color w:val="24292E"/>
+          <w:sz w:val="24"/>
+          <w:szCs w:val="24"/>
+        </w:rPr>
+        <w:t>Ideally, the research methodology ought to inform - specify even - the way in which data is modelled in a big data system. Public health researchers often wish to explore relationships between different levels. For example, a researcher might wish to understand how state policies impact the delivery of neonatal care in a metropolitan statistical area (MSA). In this case, the MSA is at a lower-level of analysis and most likely contained within a single state at the higher-level. The image of Russian dolls immediately comes to mind, with smaller dolls inside larger ones. The challenge, then, of public health data is creating structures which allow researchers to easily move up and down a data hierarchy, exploring effects at each level as well as interactional effects between levels.</w:t>
+      </w:r>
+    </w:p>
+    <w:p>
+      <w:pPr>
+        <w:spacing w:after="240" w:line="240" w:lineRule="auto"/>
+        <w:rPr>
+          <w:rFonts w:ascii="Times New Roman" w:eastAsia="Times New Roman" w:hAnsi="Times New Roman" w:cs="Times New Roman"/>
+          <w:b/>
+          <w:color w:val="24292E"/>
+          <w:sz w:val="24"/>
+          <w:szCs w:val="24"/>
+        </w:rPr>
+      </w:pPr>
+      <w:r>
+        <w:rPr>
+          <w:rFonts w:ascii="Times New Roman" w:eastAsia="Times New Roman" w:hAnsi="Times New Roman" w:cs="Times New Roman"/>
+          <w:b/>
+          <w:color w:val="24292E"/>
+          <w:sz w:val="24"/>
+          <w:szCs w:val="24"/>
+        </w:rPr>
+        <w:t>Big Data</w:t>
+      </w:r>
+    </w:p>
+    <w:p>
+      <w:pPr>
+        <w:spacing w:after="240" w:line="240" w:lineRule="auto"/>
+        <w:rPr>
+          <w:rFonts w:ascii="Times New Roman" w:eastAsia="Times New Roman" w:hAnsi="Times New Roman" w:cs="Times New Roman"/>
+          <w:color w:val="24292E"/>
+          <w:sz w:val="24"/>
+          <w:szCs w:val="24"/>
+        </w:rPr>
+      </w:pPr>
+      <w:r>
+        <w:rPr>
+          <w:rFonts w:ascii="Times New Roman" w:eastAsia="Times New Roman" w:hAnsi="Times New Roman" w:cs="Times New Roman"/>
+          <w:color w:val="24292E"/>
+          <w:sz w:val="24"/>
+          <w:szCs w:val="24"/>
+        </w:rPr>
+        <w:t>Public health professionals, as Ola &amp; Sedig (2014) point out, are "overwhelmed with massive amounts of data on a regular basis" and data set overload has "forced many epidemiologists to become data managers" (p. 11 &amp; 12). The PH informatics community has yet to address this issue in an appropriate way, especially in the data visualization space.</w:t>
+      </w:r>
+    </w:p>
+    <w:p>
+      <w:pPr>
+        <w:spacing w:after="240" w:line="240" w:lineRule="auto"/>
+        <w:rPr>
+          <w:rFonts w:ascii="Times New Roman" w:eastAsia="Times New Roman" w:hAnsi="Times New Roman" w:cs="Times New Roman"/>
+          <w:color w:val="24292E"/>
+          <w:sz w:val="24"/>
+          <w:szCs w:val="24"/>
+        </w:rPr>
+      </w:pPr>
       <w:r>
         <w:rPr>
           <w:rFonts w:ascii="Times New Roman" w:eastAsia="Times New Roman" w:hAnsi="Times New Roman" w:cs="Times New Roman"/>
@@ -1035,88 +1642,6 @@
           <w:szCs w:val="24"/>
         </w:rPr>
         <w:lastRenderedPageBreak/>
-        <w:t>Such data, however, has the potential of clogging up a research system as much of it is routine, nothing more than the white noise of normality.</w:t>
-      </w:r>
-    </w:p>
-    <w:p>
-      <w:pPr>
-        <w:spacing w:after="240" w:line="240" w:lineRule="auto"/>
-        <w:rPr>
-          <w:rFonts w:ascii="Times New Roman" w:eastAsia="Times New Roman" w:hAnsi="Times New Roman" w:cs="Times New Roman"/>
-          <w:color w:val="24292E"/>
-          <w:sz w:val="24"/>
-          <w:szCs w:val="24"/>
-        </w:rPr>
-      </w:pPr>
-      <w:r>
-        <w:rPr>
-          <w:rFonts w:ascii="Times New Roman" w:eastAsia="Times New Roman" w:hAnsi="Times New Roman" w:cs="Times New Roman"/>
-          <w:color w:val="24292E"/>
-          <w:sz w:val="24"/>
-          <w:szCs w:val="24"/>
-        </w:rPr>
-        <w:t>Ideally, the research methodology ought to inform - specify even - the way in which data is modelled in a big data system. Public health researchers often wish to explore relationships between different levels. For example, a researcher might wish to understand how state policies impact the delivery of neonatal care in a metropolitan statistical area (MSA). In this case, the MSA is at a lower-level of analysis and most likely contained within a single state at the higher-level. The image of Russian dolls immediately comes to mind, with smaller dolls inside larger ones. The challenge, then, of public health data is creating structures which allow researchers to easily move up and down a data hierarchy, exploring effects at each level as well as interactional effects between levels.</w:t>
-      </w:r>
-    </w:p>
-    <w:p>
-      <w:pPr>
-        <w:spacing w:after="240" w:line="240" w:lineRule="auto"/>
-        <w:rPr>
-          <w:rFonts w:ascii="Times New Roman" w:eastAsia="Times New Roman" w:hAnsi="Times New Roman" w:cs="Times New Roman"/>
-          <w:b/>
-          <w:color w:val="24292E"/>
-          <w:sz w:val="24"/>
-          <w:szCs w:val="24"/>
-        </w:rPr>
-      </w:pPr>
-      <w:r>
-        <w:rPr>
-          <w:rFonts w:ascii="Times New Roman" w:eastAsia="Times New Roman" w:hAnsi="Times New Roman" w:cs="Times New Roman"/>
-          <w:b/>
-          <w:color w:val="24292E"/>
-          <w:sz w:val="24"/>
-          <w:szCs w:val="24"/>
-        </w:rPr>
-        <w:t>Big Data</w:t>
-      </w:r>
-    </w:p>
-    <w:p>
-      <w:pPr>
-        <w:spacing w:after="240" w:line="240" w:lineRule="auto"/>
-        <w:rPr>
-          <w:rFonts w:ascii="Times New Roman" w:eastAsia="Times New Roman" w:hAnsi="Times New Roman" w:cs="Times New Roman"/>
-          <w:color w:val="24292E"/>
-          <w:sz w:val="24"/>
-          <w:szCs w:val="24"/>
-        </w:rPr>
-      </w:pPr>
-      <w:r>
-        <w:rPr>
-          <w:rFonts w:ascii="Times New Roman" w:eastAsia="Times New Roman" w:hAnsi="Times New Roman" w:cs="Times New Roman"/>
-          <w:color w:val="24292E"/>
-          <w:sz w:val="24"/>
-          <w:szCs w:val="24"/>
-        </w:rPr>
-        <w:t>Public health professionals, as Ola &amp; Sedig (2014) point out, are "overwhelmed with massive amounts of data on a regular basis" and data set overload has "forced many epidemiologists to become data managers" (p. 11 &amp; 12). The PH informatics community has yet to address this issue in an appropriate way, especially in the data visualization space.</w:t>
-      </w:r>
-    </w:p>
-    <w:p>
-      <w:pPr>
-        <w:spacing w:after="240" w:line="240" w:lineRule="auto"/>
-        <w:rPr>
-          <w:rFonts w:ascii="Times New Roman" w:eastAsia="Times New Roman" w:hAnsi="Times New Roman" w:cs="Times New Roman"/>
-          <w:color w:val="24292E"/>
-          <w:sz w:val="24"/>
-          <w:szCs w:val="24"/>
-        </w:rPr>
-      </w:pPr>
-      <w:r>
-        <w:rPr>
-          <w:rFonts w:ascii="Times New Roman" w:eastAsia="Times New Roman" w:hAnsi="Times New Roman" w:cs="Times New Roman"/>
-          <w:color w:val="24292E"/>
-          <w:sz w:val="24"/>
-          <w:szCs w:val="24"/>
-        </w:rPr>
         <w:t>Public health data is characterized by high volume, great variety, high velocity, and low veracity (Ola &amp; Sedig, 2014, p. 3). The same can be said of big data more generally, with the addition of velocity. These four attributes (volume, variety, veracity, and velocity) are also referred to as the four V's of big data.</w:t>
       </w:r>
     </w:p>
@@ -1239,7 +1764,87 @@
           <w:sz w:val="24"/>
           <w:szCs w:val="24"/>
         </w:rPr>
-        <w:t xml:space="preserve">Khoury et al (2013) favor a knowledge integration approach to "drive research, policy and practice" (p. 14). According to the authors, "knowledge management is a continuous process of identifying, selecting, storing, curating, and tracking relevant information across disciplines" (p. </w:t>
+        <w:t>Khoury et al (2013) favor a knowledge integration approach to "drive research, policy and practice" (p. 14). According to the authors, "knowledge management is a continuous process of identifying, selecting, storing, curating, and tracking relevant information across disciplines" (p. 15). This therefore entails the selection and curation of articles, systematic reviews, and meta-analysis.</w:t>
+      </w:r>
+    </w:p>
+    <w:p>
+      <w:pPr>
+        <w:spacing w:after="240" w:line="240" w:lineRule="auto"/>
+        <w:rPr>
+          <w:rFonts w:ascii="Times New Roman" w:eastAsia="Times New Roman" w:hAnsi="Times New Roman" w:cs="Times New Roman"/>
+          <w:color w:val="24292E"/>
+          <w:sz w:val="24"/>
+          <w:szCs w:val="24"/>
+        </w:rPr>
+      </w:pPr>
+      <w:r>
+        <w:rPr>
+          <w:rFonts w:ascii="Times New Roman" w:eastAsia="Times New Roman" w:hAnsi="Times New Roman" w:cs="Times New Roman"/>
+          <w:color w:val="24292E"/>
+          <w:sz w:val="24"/>
+          <w:szCs w:val="24"/>
+        </w:rPr>
+        <w:t>The fragmentation of public health datasets creates data silos which make it practically impossible to achieve a complete picture of either the individual or the population (Dickerson &amp; Yao, 2014, p. 90).  Often, data silos are the natural byproduct of discipline-focused research, with each discipline using vocabulary specific to it.</w:t>
+      </w:r>
+    </w:p>
+    <w:p>
+      <w:pPr>
+        <w:spacing w:after="240" w:line="240" w:lineRule="auto"/>
+        <w:rPr>
+          <w:rFonts w:ascii="Times New Roman" w:eastAsia="Times New Roman" w:hAnsi="Times New Roman" w:cs="Times New Roman"/>
+          <w:color w:val="24292E"/>
+          <w:sz w:val="24"/>
+          <w:szCs w:val="24"/>
+        </w:rPr>
+      </w:pPr>
+      <w:r>
+        <w:rPr>
+          <w:rFonts w:ascii="Times New Roman" w:eastAsia="Times New Roman" w:hAnsi="Times New Roman" w:cs="Times New Roman"/>
+          <w:color w:val="24292E"/>
+          <w:sz w:val="24"/>
+          <w:szCs w:val="24"/>
+        </w:rPr>
+        <w:t xml:space="preserve"> “For data acquired from disparate sources, harmonization of definitions can be a challenge” (Khoury et al, p. 14).</w:t>
+      </w:r>
+    </w:p>
+    <w:p>
+      <w:pPr>
+        <w:spacing w:after="240" w:line="240" w:lineRule="auto"/>
+        <w:rPr>
+          <w:rFonts w:ascii="Times New Roman" w:eastAsia="Times New Roman" w:hAnsi="Times New Roman" w:cs="Times New Roman"/>
+          <w:color w:val="24292E"/>
+          <w:sz w:val="24"/>
+          <w:szCs w:val="24"/>
+        </w:rPr>
+      </w:pPr>
+      <w:r>
+        <w:rPr>
+          <w:rFonts w:ascii="Times New Roman" w:eastAsia="Times New Roman" w:hAnsi="Times New Roman" w:cs="Times New Roman"/>
+          <w:color w:val="24292E"/>
+          <w:sz w:val="24"/>
+          <w:szCs w:val="24"/>
+        </w:rPr>
+        <w:t>In addition to curating datasets, a holistic big data research system ought to include information artifacts as well. These include full-text copies of research articles and collateral (grey) literature of specific interest to the lines of inquiry being pursued within a given university program. Indeed, pure research needs to be contextualized, especially in clinically-focused fields which rely so heavily on </w:t>
+      </w:r>
+      <w:r>
+        <w:rPr>
+          <w:rFonts w:ascii="Times New Roman" w:eastAsia="Times New Roman" w:hAnsi="Times New Roman" w:cs="Times New Roman"/>
+          <w:i/>
+          <w:iCs/>
+          <w:color w:val="24292E"/>
+          <w:sz w:val="24"/>
+          <w:szCs w:val="24"/>
+        </w:rPr>
+        <w:t>actionable</w:t>
+      </w:r>
+      <w:r>
+        <w:rPr>
+          <w:rFonts w:ascii="Times New Roman" w:eastAsia="Times New Roman" w:hAnsi="Times New Roman" w:cs="Times New Roman"/>
+          <w:color w:val="24292E"/>
+          <w:sz w:val="24"/>
+          <w:szCs w:val="24"/>
+        </w:rPr>
+        <w:t xml:space="preserve"> information. Busy clinicians - whether physicians, nurses, or epidemiologists - need actionable insights, based on valid research findings, to share with patients and clients. Ideally, this information would be context-specific. A nurse practitioner in </w:t>
       </w:r>
       <w:r>
         <w:rPr>
@@ -1249,87 +1854,7 @@
           <w:szCs w:val="24"/>
         </w:rPr>
         <w:lastRenderedPageBreak/>
-        <w:t>15). This therefore entails the selection and curation of articles, systematic reviews, and meta-analysis.</w:t>
-      </w:r>
-    </w:p>
-    <w:p>
-      <w:pPr>
-        <w:spacing w:after="240" w:line="240" w:lineRule="auto"/>
-        <w:rPr>
-          <w:rFonts w:ascii="Times New Roman" w:eastAsia="Times New Roman" w:hAnsi="Times New Roman" w:cs="Times New Roman"/>
-          <w:color w:val="24292E"/>
-          <w:sz w:val="24"/>
-          <w:szCs w:val="24"/>
-        </w:rPr>
-      </w:pPr>
-      <w:r>
-        <w:rPr>
-          <w:rFonts w:ascii="Times New Roman" w:eastAsia="Times New Roman" w:hAnsi="Times New Roman" w:cs="Times New Roman"/>
-          <w:color w:val="24292E"/>
-          <w:sz w:val="24"/>
-          <w:szCs w:val="24"/>
-        </w:rPr>
-        <w:t>The fragmentation of public health datasets creates data silos which make it practically impossible to achieve a complete picture of either the individual or the population (Dickerson &amp; Yao, 2014, p. 90).  Often, data silos are the natural byproduct of discipline-focused research, with each discipline using vocabulary specific to it.</w:t>
-      </w:r>
-    </w:p>
-    <w:p>
-      <w:pPr>
-        <w:spacing w:after="240" w:line="240" w:lineRule="auto"/>
-        <w:rPr>
-          <w:rFonts w:ascii="Times New Roman" w:eastAsia="Times New Roman" w:hAnsi="Times New Roman" w:cs="Times New Roman"/>
-          <w:color w:val="24292E"/>
-          <w:sz w:val="24"/>
-          <w:szCs w:val="24"/>
-        </w:rPr>
-      </w:pPr>
-      <w:r>
-        <w:rPr>
-          <w:rFonts w:ascii="Times New Roman" w:eastAsia="Times New Roman" w:hAnsi="Times New Roman" w:cs="Times New Roman"/>
-          <w:color w:val="24292E"/>
-          <w:sz w:val="24"/>
-          <w:szCs w:val="24"/>
-        </w:rPr>
-        <w:t xml:space="preserve"> “For data acquired from disparate sources, harmonization of definitions can be a challenge” (Khoury et al, p. 14).</w:t>
-      </w:r>
-    </w:p>
-    <w:p>
-      <w:pPr>
-        <w:spacing w:after="240" w:line="240" w:lineRule="auto"/>
-        <w:rPr>
-          <w:rFonts w:ascii="Times New Roman" w:eastAsia="Times New Roman" w:hAnsi="Times New Roman" w:cs="Times New Roman"/>
-          <w:color w:val="24292E"/>
-          <w:sz w:val="24"/>
-          <w:szCs w:val="24"/>
-        </w:rPr>
-      </w:pPr>
-      <w:r>
-        <w:rPr>
-          <w:rFonts w:ascii="Times New Roman" w:eastAsia="Times New Roman" w:hAnsi="Times New Roman" w:cs="Times New Roman"/>
-          <w:color w:val="24292E"/>
-          <w:sz w:val="24"/>
-          <w:szCs w:val="24"/>
-        </w:rPr>
-        <w:t>In addition to curating datasets, a holistic big data research system ought to include information artifacts as well. These include full-text copies of research articles and collateral (grey) literature of specific interest to the lines of inquiry being pursued within a given university program. Indeed, pure research needs to be contextualized, especially in clinically-focused fields which rely so heavily on </w:t>
-      </w:r>
-      <w:r>
-        <w:rPr>
-          <w:rFonts w:ascii="Times New Roman" w:eastAsia="Times New Roman" w:hAnsi="Times New Roman" w:cs="Times New Roman"/>
-          <w:i/>
-          <w:iCs/>
-          <w:color w:val="24292E"/>
-          <w:sz w:val="24"/>
-          <w:szCs w:val="24"/>
-        </w:rPr>
-        <w:t>actionable</w:t>
-      </w:r>
-      <w:r>
-        <w:rPr>
-          <w:rFonts w:ascii="Times New Roman" w:eastAsia="Times New Roman" w:hAnsi="Times New Roman" w:cs="Times New Roman"/>
-          <w:color w:val="24292E"/>
-          <w:sz w:val="24"/>
-          <w:szCs w:val="24"/>
-        </w:rPr>
-        <w:t> information. Busy clinicians - whether physicians, nurses, or epidemiologists - need actionable insights, based on valid research findings, to share with patients and clients. Ideally, this information would be context-specific. A nurse practitioner in rural Appalachia, for example, will view the opioid crisis from a lens that differs significantly from a public health professional in an urban setting like Los Angeles.</w:t>
+        <w:t>rural Appalachia, for example, will view the opioid crisis from a lens that differs significantly from a public health professional in an urban setting like Los Angeles.</w:t>
       </w:r>
     </w:p>
     <w:p>
@@ -1522,7 +2047,27 @@
           <w:sz w:val="24"/>
           <w:szCs w:val="24"/>
         </w:rPr>
-        <w:t>Dickerson, D and Yao, P. (2014). In Magnuson, J.A. and Fu, P.C. (eds) Public health informatics and information systems (2nd ed.). New York, NY: Springer.</w:t>
+        <w:t>Dickerson, D and Yao, P. (2014). In Magnuson, J.A. and Fu, P.C. (</w:t>
+      </w:r>
+      <w:proofErr w:type="gramStart"/>
+      <w:r>
+        <w:rPr>
+          <w:rFonts w:ascii="Times New Roman" w:eastAsia="Times New Roman" w:hAnsi="Times New Roman" w:cs="Times New Roman"/>
+          <w:color w:val="24292E"/>
+          <w:sz w:val="24"/>
+          <w:szCs w:val="24"/>
+        </w:rPr>
+        <w:t>eds</w:t>
+      </w:r>
+      <w:proofErr w:type="gramEnd"/>
+      <w:r>
+        <w:rPr>
+          <w:rFonts w:ascii="Times New Roman" w:eastAsia="Times New Roman" w:hAnsi="Times New Roman" w:cs="Times New Roman"/>
+          <w:color w:val="24292E"/>
+          <w:sz w:val="24"/>
+          <w:szCs w:val="24"/>
+        </w:rPr>
+        <w:t>) Public health informatics and information systems (2nd ed.). New York, NY: Springer.</w:t>
       </w:r>
     </w:p>
     <w:p>
@@ -1562,7 +2107,6 @@
           <w:sz w:val="24"/>
           <w:szCs w:val="24"/>
         </w:rPr>
-        <w:lastRenderedPageBreak/>
         <w:t>Hunt, M. (1997). How science takes stock: The story of meta-analysis. New York, NY: Russell Sage Foundation.</w:t>
       </w:r>
     </w:p>
@@ -1603,7 +2147,27 @@
           <w:sz w:val="24"/>
           <w:szCs w:val="24"/>
         </w:rPr>
-        <w:t>(4), 508–516. doi: 10.1158/1055-9965.EPI-13-0146</w:t>
+        <w:t xml:space="preserve">(4), 508–516. </w:t>
+      </w:r>
+      <w:proofErr w:type="gramStart"/>
+      <w:r>
+        <w:rPr>
+          <w:rFonts w:ascii="Times New Roman" w:eastAsia="Times New Roman" w:hAnsi="Times New Roman" w:cs="Times New Roman"/>
+          <w:color w:val="24292E"/>
+          <w:sz w:val="24"/>
+          <w:szCs w:val="24"/>
+        </w:rPr>
+        <w:t>doi</w:t>
+      </w:r>
+      <w:proofErr w:type="gramEnd"/>
+      <w:r>
+        <w:rPr>
+          <w:rFonts w:ascii="Times New Roman" w:eastAsia="Times New Roman" w:hAnsi="Times New Roman" w:cs="Times New Roman"/>
+          <w:color w:val="24292E"/>
+          <w:sz w:val="24"/>
+          <w:szCs w:val="24"/>
+        </w:rPr>
+        <w:t>: 10.1158/1055-9965.EPI-13-0146</w:t>
       </w:r>
     </w:p>
     <w:p>
@@ -1643,7 +2207,27 @@
           <w:sz w:val="24"/>
           <w:szCs w:val="24"/>
         </w:rPr>
-        <w:t>(3), 398-401. doi: 10.1016/j.amepre.2015.08.31</w:t>
+        <w:t xml:space="preserve">(3), 398-401. </w:t>
+      </w:r>
+      <w:proofErr w:type="gramStart"/>
+      <w:r>
+        <w:rPr>
+          <w:rFonts w:ascii="Times New Roman" w:eastAsia="Times New Roman" w:hAnsi="Times New Roman" w:cs="Times New Roman"/>
+          <w:color w:val="24292E"/>
+          <w:sz w:val="24"/>
+          <w:szCs w:val="24"/>
+        </w:rPr>
+        <w:t>doi</w:t>
+      </w:r>
+      <w:proofErr w:type="gramEnd"/>
+      <w:r>
+        <w:rPr>
+          <w:rFonts w:ascii="Times New Roman" w:eastAsia="Times New Roman" w:hAnsi="Times New Roman" w:cs="Times New Roman"/>
+          <w:color w:val="24292E"/>
+          <w:sz w:val="24"/>
+          <w:szCs w:val="24"/>
+        </w:rPr>
+        <w:t>: 10.1016/j.amepre.2015.08.31</w:t>
       </w:r>
     </w:p>
     <w:p>
@@ -1740,7 +2324,7 @@
 </file>
 
 <file path=word/numbering.xml><?xml version="1.0" encoding="utf-8"?>
-<w:numbering xmlns:wpc="http://schemas.microsoft.com/office/word/2010/wordprocessingCanvas" xmlns:mc="http://schemas.openxmlformats.org/markup-compatibility/2006" xmlns:o="urn:schemas-microsoft-com:office:office" xmlns:r="http://schemas.openxmlformats.org/officeDocument/2006/relationships" xmlns:m="http://schemas.openxmlformats.org/officeDocument/2006/math" xmlns:v="urn:schemas-microsoft-com:vml" xmlns:wp14="http://schemas.microsoft.com/office/word/2010/wordprocessingDrawing" xmlns:wp="http://schemas.openxmlformats.org/drawingml/2006/wordprocessingDrawing" xmlns:w10="urn:schemas-microsoft-com:office:word" xmlns:w="http://schemas.openxmlformats.org/wordprocessingml/2006/main" xmlns:w14="http://schemas.microsoft.com/office/word/2010/wordml" xmlns:w15="http://schemas.microsoft.com/office/word/2012/wordml" xmlns:wpg="http://schemas.microsoft.com/office/word/2010/wordprocessingGroup" xmlns:wpi="http://schemas.microsoft.com/office/word/2010/wordprocessingInk" xmlns:wne="http://schemas.microsoft.com/office/word/2006/wordml" xmlns:wps="http://schemas.microsoft.com/office/word/2010/wordprocessingShape" mc:Ignorable="w14 w15 wp14">
+<w:numbering xmlns:wpc="http://schemas.microsoft.com/office/word/2010/wordprocessingCanvas" xmlns:cx="http://schemas.microsoft.com/office/drawing/2014/chartex" xmlns:cx1="http://schemas.microsoft.com/office/drawing/2015/9/8/chartex" xmlns:mc="http://schemas.openxmlformats.org/markup-compatibility/2006" xmlns:o="urn:schemas-microsoft-com:office:office" xmlns:r="http://schemas.openxmlformats.org/officeDocument/2006/relationships" xmlns:m="http://schemas.openxmlformats.org/officeDocument/2006/math" xmlns:v="urn:schemas-microsoft-com:vml" xmlns:wp14="http://schemas.microsoft.com/office/word/2010/wordprocessingDrawing" xmlns:wp="http://schemas.openxmlformats.org/drawingml/2006/wordprocessingDrawing" xmlns:w10="urn:schemas-microsoft-com:office:word" xmlns:w="http://schemas.openxmlformats.org/wordprocessingml/2006/main" xmlns:w14="http://schemas.microsoft.com/office/word/2010/wordml" xmlns:w15="http://schemas.microsoft.com/office/word/2012/wordml" xmlns:w16se="http://schemas.microsoft.com/office/word/2015/wordml/symex" xmlns:wpg="http://schemas.microsoft.com/office/word/2010/wordprocessingGroup" xmlns:wpi="http://schemas.microsoft.com/office/word/2010/wordprocessingInk" xmlns:wne="http://schemas.microsoft.com/office/word/2006/wordml" xmlns:wps="http://schemas.microsoft.com/office/word/2010/wordprocessingShape" mc:Ignorable="w14 w15 w16se wp14">
   <w:abstractNum w:abstractNumId="0" w15:restartNumberingAfterBreak="0">
     <w:nsid w:val="0BD105EA"/>
     <w:multiLevelType w:val="hybridMultilevel"/>
@@ -2093,7 +2677,7 @@
 </file>
 
 <file path=word/styles.xml><?xml version="1.0" encoding="utf-8"?>
-<w:styles xmlns:mc="http://schemas.openxmlformats.org/markup-compatibility/2006" xmlns:r="http://schemas.openxmlformats.org/officeDocument/2006/relationships" xmlns:w="http://schemas.openxmlformats.org/wordprocessingml/2006/main" xmlns:w14="http://schemas.microsoft.com/office/word/2010/wordml" xmlns:w15="http://schemas.microsoft.com/office/word/2012/wordml" mc:Ignorable="w14 w15">
+<w:styles xmlns:mc="http://schemas.openxmlformats.org/markup-compatibility/2006" xmlns:r="http://schemas.openxmlformats.org/officeDocument/2006/relationships" xmlns:w="http://schemas.openxmlformats.org/wordprocessingml/2006/main" xmlns:w14="http://schemas.microsoft.com/office/word/2010/wordml" xmlns:w15="http://schemas.microsoft.com/office/word/2012/wordml" xmlns:w16se="http://schemas.microsoft.com/office/word/2015/wordml/symex" mc:Ignorable="w14 w15 w16se">
   <w:docDefaults>
     <w:rPrDefault>
       <w:rPr>

</xml_diff>